<commit_message>
Document updated with more screenshots
</commit_message>
<xml_diff>
--- a/Carousel-Doc.docx
+++ b/Carousel-Doc.docx
@@ -5,16 +5,16 @@
     <w:p>
       <w:pPr>
         <w:pStyle w:val="NoSpacing"/>
+        <w:rPr>
+          <w:noProof/>
+        </w:rPr>
       </w:pPr>
       <w:r>
-        <w:rPr>
-          <w:noProof/>
-        </w:rPr>
         <w:drawing>
-          <wp:inline distT="0" distB="0" distL="0" distR="0" wp14:anchorId="5C3D9392" wp14:editId="21FD5ACA">
-            <wp:extent cx="6315075" cy="4200525"/>
-            <wp:effectExtent l="0" t="0" r="9525" b="9525"/>
-            <wp:docPr id="1" name="Picture 1"/>
+          <wp:inline distT="0" distB="0" distL="0" distR="0" wp14:anchorId="7AA3017F" wp14:editId="35960452">
+            <wp:extent cx="6530975" cy="3497678"/>
+            <wp:effectExtent l="0" t="0" r="3175" b="7620"/>
+            <wp:docPr id="5" name="Picture 5"/>
             <wp:cNvGraphicFramePr>
               <a:graphicFrameLocks xmlns:a="http://schemas.openxmlformats.org/drawingml/2006/main" noChangeAspect="1"/>
             </wp:cNvGraphicFramePr>
@@ -34,7 +34,7 @@
                   <pic:spPr>
                     <a:xfrm>
                       <a:off x="0" y="0"/>
-                      <a:ext cx="6315075" cy="4200525"/>
+                      <a:ext cx="6536435" cy="3500602"/>
                     </a:xfrm>
                     <a:prstGeom prst="rect">
                       <a:avLst/>
@@ -47,20 +47,78 @@
         </w:drawing>
       </w:r>
     </w:p>
-    <w:p/>
-    <w:p/>
-    <w:p/>
-    <w:p>
+    <w:p>
+      <w:pPr>
+        <w:pStyle w:val="NoSpacing"/>
+        <w:rPr>
+          <w:noProof/>
+        </w:rPr>
+      </w:pPr>
+    </w:p>
+    <w:p>
+      <w:pPr>
+        <w:pStyle w:val="NoSpacing"/>
+        <w:rPr>
+          <w:noProof/>
+        </w:rPr>
+      </w:pPr>
+    </w:p>
+    <w:p>
+      <w:pPr>
+        <w:pStyle w:val="NoSpacing"/>
+        <w:rPr>
+          <w:noProof/>
+        </w:rPr>
+      </w:pPr>
+    </w:p>
+    <w:p>
+      <w:pPr>
+        <w:pStyle w:val="NoSpacing"/>
+        <w:rPr>
+          <w:noProof/>
+        </w:rPr>
+      </w:pPr>
+    </w:p>
+    <w:p>
+      <w:pPr>
+        <w:pStyle w:val="NoSpacing"/>
+        <w:rPr>
+          <w:noProof/>
+        </w:rPr>
+      </w:pPr>
+    </w:p>
+    <w:p>
+      <w:pPr>
+        <w:pStyle w:val="NoSpacing"/>
+        <w:rPr>
+          <w:noProof/>
+        </w:rPr>
+      </w:pPr>
+    </w:p>
+    <w:p>
+      <w:pPr>
+        <w:pStyle w:val="NoSpacing"/>
+        <w:rPr>
+          <w:noProof/>
+        </w:rPr>
+      </w:pPr>
+    </w:p>
+    <w:p>
+      <w:pPr>
+        <w:pStyle w:val="NoSpacing"/>
+        <w:rPr>
+          <w:noProof/>
+        </w:rPr>
+      </w:pPr>
       <w:r>
         <w:rPr>
           <w:noProof/>
         </w:rPr>
-        <w:lastRenderedPageBreak/>
         <w:drawing>
-          <wp:inline distT="0" distB="0" distL="0" distR="0" wp14:anchorId="4B9C6DB6" wp14:editId="2393C541">
-            <wp:extent cx="5990388" cy="5009909"/>
-            <wp:effectExtent l="0" t="0" r="0" b="635"/>
-            <wp:docPr id="2" name="Picture 2"/>
+          <wp:inline distT="0" distB="0" distL="0" distR="0" wp14:anchorId="3B3CFD3C" wp14:editId="771EF41F">
+            <wp:extent cx="6217079" cy="3248025"/>
+            <wp:effectExtent l="0" t="0" r="0" b="0"/>
+            <wp:docPr id="6" name="Picture 6"/>
             <wp:cNvGraphicFramePr>
               <a:graphicFrameLocks xmlns:a="http://schemas.openxmlformats.org/drawingml/2006/main" noChangeAspect="1"/>
             </wp:cNvGraphicFramePr>
@@ -80,6 +138,108 @@
                   <pic:spPr>
                     <a:xfrm>
                       <a:off x="0" y="0"/>
+                      <a:ext cx="6218188" cy="3248604"/>
+                    </a:xfrm>
+                    <a:prstGeom prst="rect">
+                      <a:avLst/>
+                    </a:prstGeom>
+                  </pic:spPr>
+                </pic:pic>
+              </a:graphicData>
+            </a:graphic>
+          </wp:inline>
+        </w:drawing>
+      </w:r>
+    </w:p>
+    <w:p>
+      <w:pPr>
+        <w:pStyle w:val="NoSpacing"/>
+        <w:rPr>
+          <w:noProof/>
+        </w:rPr>
+      </w:pPr>
+      <w:bookmarkStart w:id="0" w:name="_GoBack"/>
+      <w:bookmarkEnd w:id="0"/>
+    </w:p>
+    <w:p>
+      <w:pPr>
+        <w:pStyle w:val="NoSpacing"/>
+      </w:pPr>
+      <w:r>
+        <w:rPr>
+          <w:noProof/>
+        </w:rPr>
+        <w:lastRenderedPageBreak/>
+        <w:drawing>
+          <wp:inline distT="0" distB="0" distL="0" distR="0" wp14:anchorId="5C3D9392" wp14:editId="21FD5ACA">
+            <wp:extent cx="6315075" cy="4200525"/>
+            <wp:effectExtent l="0" t="0" r="9525" b="9525"/>
+            <wp:docPr id="1" name="Picture 1"/>
+            <wp:cNvGraphicFramePr>
+              <a:graphicFrameLocks xmlns:a="http://schemas.openxmlformats.org/drawingml/2006/main" noChangeAspect="1"/>
+            </wp:cNvGraphicFramePr>
+            <a:graphic xmlns:a="http://schemas.openxmlformats.org/drawingml/2006/main">
+              <a:graphicData uri="http://schemas.openxmlformats.org/drawingml/2006/picture">
+                <pic:pic xmlns:pic="http://schemas.openxmlformats.org/drawingml/2006/picture">
+                  <pic:nvPicPr>
+                    <pic:cNvPr id="1" name=""/>
+                    <pic:cNvPicPr/>
+                  </pic:nvPicPr>
+                  <pic:blipFill>
+                    <a:blip r:embed="rId6"/>
+                    <a:stretch>
+                      <a:fillRect/>
+                    </a:stretch>
+                  </pic:blipFill>
+                  <pic:spPr>
+                    <a:xfrm>
+                      <a:off x="0" y="0"/>
+                      <a:ext cx="6315075" cy="4200525"/>
+                    </a:xfrm>
+                    <a:prstGeom prst="rect">
+                      <a:avLst/>
+                    </a:prstGeom>
+                  </pic:spPr>
+                </pic:pic>
+              </a:graphicData>
+            </a:graphic>
+          </wp:inline>
+        </w:drawing>
+      </w:r>
+    </w:p>
+    <w:p/>
+    <w:p/>
+    <w:p/>
+    <w:p>
+      <w:r>
+        <w:rPr>
+          <w:noProof/>
+        </w:rPr>
+        <w:lastRenderedPageBreak/>
+        <w:drawing>
+          <wp:inline distT="0" distB="0" distL="0" distR="0" wp14:anchorId="4B9C6DB6" wp14:editId="2393C541">
+            <wp:extent cx="5990388" cy="5009909"/>
+            <wp:effectExtent l="0" t="0" r="0" b="635"/>
+            <wp:docPr id="2" name="Picture 2"/>
+            <wp:cNvGraphicFramePr>
+              <a:graphicFrameLocks xmlns:a="http://schemas.openxmlformats.org/drawingml/2006/main" noChangeAspect="1"/>
+            </wp:cNvGraphicFramePr>
+            <a:graphic xmlns:a="http://schemas.openxmlformats.org/drawingml/2006/main">
+              <a:graphicData uri="http://schemas.openxmlformats.org/drawingml/2006/picture">
+                <pic:pic xmlns:pic="http://schemas.openxmlformats.org/drawingml/2006/picture">
+                  <pic:nvPicPr>
+                    <pic:cNvPr id="1" name=""/>
+                    <pic:cNvPicPr/>
+                  </pic:nvPicPr>
+                  <pic:blipFill>
+                    <a:blip r:embed="rId7"/>
+                    <a:stretch>
+                      <a:fillRect/>
+                    </a:stretch>
+                  </pic:blipFill>
+                  <pic:spPr>
+                    <a:xfrm>
+                      <a:off x="0" y="0"/>
                       <a:ext cx="6004818" cy="5021977"/>
                     </a:xfrm>
                     <a:prstGeom prst="rect">
@@ -92,8 +252,6 @@
           </wp:inline>
         </w:drawing>
       </w:r>
-      <w:bookmarkStart w:id="0" w:name="_GoBack"/>
-      <w:bookmarkEnd w:id="0"/>
     </w:p>
     <w:p>
       <w:r>
@@ -117,7 +275,7 @@
                     <pic:cNvPicPr/>
                   </pic:nvPicPr>
                   <pic:blipFill>
-                    <a:blip r:embed="rId6"/>
+                    <a:blip r:embed="rId8"/>
                     <a:stretch>
                       <a:fillRect/>
                     </a:stretch>

</xml_diff>